<commit_message>
Finish presentation and creanup project
</commit_message>
<xml_diff>
--- a/doc/Raport_Evaluare_Euristica_Proiect10_Etapa8.docx
+++ b/doc/Raport_Evaluare_Euristica_Proiect10_Etapa8.docx
@@ -27,6 +27,7 @@
       <w:bookmarkStart w:id="14" w:name="_Toc29734557"/>
       <w:bookmarkStart w:id="15" w:name="_Toc29734627"/>
       <w:bookmarkStart w:id="16" w:name="_Toc29744027"/>
+      <w:bookmarkStart w:id="17" w:name="_Toc29764682"/>
       <w:r>
         <w:rPr>
           <w:rFonts w:ascii="Times New Roman" w:hAnsi="Times New Roman"/>
@@ -114,6 +115,7 @@
       <w:bookmarkEnd w:id="14"/>
       <w:bookmarkEnd w:id="15"/>
       <w:bookmarkEnd w:id="16"/>
+      <w:bookmarkEnd w:id="17"/>
     </w:p>
     <w:p>
       <w:pPr>
@@ -527,7 +529,6 @@
             <w:tabs>
               <w:tab w:val="right" w:leader="dot" w:pos="9350"/>
             </w:tabs>
-            <w:jc w:val="both"/>
             <w:rPr>
               <w:rFonts w:cstheme="minorBidi"/>
               <w:noProof/>
@@ -554,59 +555,16 @@
             </w:rPr>
             <w:fldChar w:fldCharType="separate"/>
           </w:r>
-        </w:p>
-        <w:p>
-          <w:pPr>
-            <w:pStyle w:val="Cuprins1"/>
-            <w:tabs>
-              <w:tab w:val="left" w:pos="480"/>
-              <w:tab w:val="right" w:leader="dot" w:pos="9350"/>
-            </w:tabs>
-            <w:jc w:val="both"/>
-            <w:rPr>
-              <w:rFonts w:cstheme="minorBidi"/>
-              <w:noProof/>
-              <w:sz w:val="22"/>
-              <w:szCs w:val="22"/>
-              <w:lang w:eastAsia="ro-RO"/>
-            </w:rPr>
-          </w:pPr>
-          <w:hyperlink w:anchor="_Toc29744028" w:history="1">
-            <w:r>
-              <w:rPr>
-                <w:rStyle w:val="Hyperlink"/>
-                <w:rFonts w:ascii="Times New Roman" w:hAnsi="Times New Roman"/>
-                <w:noProof/>
-              </w:rPr>
-              <w:t>A.</w:t>
-            </w:r>
-            <w:r>
-              <w:rPr>
-                <w:rFonts w:cstheme="minorBidi"/>
-                <w:noProof/>
-                <w:sz w:val="22"/>
-                <w:szCs w:val="22"/>
-                <w:lang w:eastAsia="ro-RO"/>
+          <w:hyperlink w:anchor="_Toc29764682" w:history="1">
+            <w:r>
+              <w:rPr>
+                <w:noProof/>
+                <w:webHidden/>
               </w:rPr>
               <w:tab/>
             </w:r>
             <w:r>
               <w:rPr>
-                <w:rStyle w:val="Hyperlink"/>
-                <w:rFonts w:ascii="Times New Roman" w:hAnsi="Times New Roman"/>
-                <w:noProof/>
-              </w:rPr>
-              <w:t>Evaluare euristică</w:t>
-            </w:r>
-            <w:r>
-              <w:rPr>
-                <w:noProof/>
-                <w:webHidden/>
-              </w:rPr>
-              <w:tab/>
-            </w:r>
-            <w:r>
-              <w:rPr>
                 <w:noProof/>
                 <w:webHidden/>
               </w:rPr>
@@ -617,7 +575,7 @@
                 <w:noProof/>
                 <w:webHidden/>
               </w:rPr>
-              <w:instrText xml:space="preserve"> PAGEREF _Toc29744028 \h </w:instrText>
+              <w:instrText xml:space="preserve"> PAGEREF _Toc29764682 \h </w:instrText>
             </w:r>
             <w:r>
               <w:rPr>
@@ -637,7 +595,7 @@
                 <w:noProof/>
                 <w:webHidden/>
               </w:rPr>
-              <w:t>3</w:t>
+              <w:t>1</w:t>
             </w:r>
             <w:r>
               <w:rPr>
@@ -655,7 +613,6 @@
               <w:tab w:val="left" w:pos="480"/>
               <w:tab w:val="right" w:leader="dot" w:pos="9350"/>
             </w:tabs>
-            <w:jc w:val="both"/>
             <w:rPr>
               <w:rFonts w:cstheme="minorBidi"/>
               <w:noProof/>
@@ -664,14 +621,14 @@
               <w:lang w:eastAsia="ro-RO"/>
             </w:rPr>
           </w:pPr>
-          <w:hyperlink w:anchor="_Toc29744029" w:history="1">
+          <w:hyperlink w:anchor="_Toc29764683" w:history="1">
             <w:r>
               <w:rPr>
                 <w:rStyle w:val="Hyperlink"/>
                 <w:rFonts w:ascii="Times New Roman" w:hAnsi="Times New Roman"/>
                 <w:noProof/>
               </w:rPr>
-              <w:t>1.</w:t>
+              <w:t>A.</w:t>
             </w:r>
             <w:r>
               <w:rPr>
@@ -689,6 +646,98 @@
                 <w:rFonts w:ascii="Times New Roman" w:hAnsi="Times New Roman"/>
                 <w:noProof/>
               </w:rPr>
+              <w:t>Evaluare euristică</w:t>
+            </w:r>
+            <w:r>
+              <w:rPr>
+                <w:noProof/>
+                <w:webHidden/>
+              </w:rPr>
+              <w:tab/>
+            </w:r>
+            <w:r>
+              <w:rPr>
+                <w:noProof/>
+                <w:webHidden/>
+              </w:rPr>
+              <w:fldChar w:fldCharType="begin"/>
+            </w:r>
+            <w:r>
+              <w:rPr>
+                <w:noProof/>
+                <w:webHidden/>
+              </w:rPr>
+              <w:instrText xml:space="preserve"> PAGEREF _Toc29764683 \h </w:instrText>
+            </w:r>
+            <w:r>
+              <w:rPr>
+                <w:noProof/>
+                <w:webHidden/>
+              </w:rPr>
+            </w:r>
+            <w:r>
+              <w:rPr>
+                <w:noProof/>
+                <w:webHidden/>
+              </w:rPr>
+              <w:fldChar w:fldCharType="separate"/>
+            </w:r>
+            <w:r>
+              <w:rPr>
+                <w:noProof/>
+                <w:webHidden/>
+              </w:rPr>
+              <w:t>3</w:t>
+            </w:r>
+            <w:r>
+              <w:rPr>
+                <w:noProof/>
+                <w:webHidden/>
+              </w:rPr>
+              <w:fldChar w:fldCharType="end"/>
+            </w:r>
+          </w:hyperlink>
+        </w:p>
+        <w:p>
+          <w:pPr>
+            <w:pStyle w:val="Cuprins1"/>
+            <w:tabs>
+              <w:tab w:val="left" w:pos="480"/>
+              <w:tab w:val="right" w:leader="dot" w:pos="9350"/>
+            </w:tabs>
+            <w:rPr>
+              <w:rFonts w:cstheme="minorBidi"/>
+              <w:noProof/>
+              <w:sz w:val="22"/>
+              <w:szCs w:val="22"/>
+              <w:lang w:eastAsia="ro-RO"/>
+            </w:rPr>
+          </w:pPr>
+          <w:hyperlink w:anchor="_Toc29764684" w:history="1">
+            <w:r>
+              <w:rPr>
+                <w:rStyle w:val="Hyperlink"/>
+                <w:rFonts w:ascii="Times New Roman" w:hAnsi="Times New Roman"/>
+                <w:noProof/>
+              </w:rPr>
+              <w:t>1.</w:t>
+            </w:r>
+            <w:r>
+              <w:rPr>
+                <w:rFonts w:cstheme="minorBidi"/>
+                <w:noProof/>
+                <w:sz w:val="22"/>
+                <w:szCs w:val="22"/>
+                <w:lang w:eastAsia="ro-RO"/>
+              </w:rPr>
+              <w:tab/>
+            </w:r>
+            <w:r>
+              <w:rPr>
+                <w:rStyle w:val="Hyperlink"/>
+                <w:rFonts w:ascii="Times New Roman" w:hAnsi="Times New Roman"/>
+                <w:noProof/>
+              </w:rPr>
               <w:t>Locații</w:t>
             </w:r>
             <w:r>
@@ -710,7 +759,7 @@
                 <w:noProof/>
                 <w:webHidden/>
               </w:rPr>
-              <w:instrText xml:space="preserve"> PAGEREF _Toc29744029 \h </w:instrText>
+              <w:instrText xml:space="preserve"> PAGEREF _Toc29764684 \h </w:instrText>
             </w:r>
             <w:r>
               <w:rPr>
@@ -748,7 +797,6 @@
               <w:tab w:val="left" w:pos="880"/>
               <w:tab w:val="right" w:leader="dot" w:pos="9350"/>
             </w:tabs>
-            <w:jc w:val="both"/>
             <w:rPr>
               <w:rFonts w:cstheme="minorBidi"/>
               <w:noProof/>
@@ -757,7 +805,7 @@
               <w:lang w:eastAsia="ro-RO"/>
             </w:rPr>
           </w:pPr>
-          <w:hyperlink w:anchor="_Toc29744030" w:history="1">
+          <w:hyperlink w:anchor="_Toc29764685" w:history="1">
             <w:r>
               <w:rPr>
                 <w:rStyle w:val="Hyperlink"/>
@@ -803,7 +851,7 @@
                 <w:noProof/>
                 <w:webHidden/>
               </w:rPr>
-              <w:instrText xml:space="preserve"> PAGEREF _Toc29744030 \h </w:instrText>
+              <w:instrText xml:space="preserve"> PAGEREF _Toc29764685 \h </w:instrText>
             </w:r>
             <w:r>
               <w:rPr>
@@ -841,7 +889,6 @@
               <w:tab w:val="left" w:pos="880"/>
               <w:tab w:val="right" w:leader="dot" w:pos="9350"/>
             </w:tabs>
-            <w:jc w:val="both"/>
             <w:rPr>
               <w:rFonts w:cstheme="minorBidi"/>
               <w:noProof/>
@@ -850,7 +897,7 @@
               <w:lang w:eastAsia="ro-RO"/>
             </w:rPr>
           </w:pPr>
-          <w:hyperlink w:anchor="_Toc29744031" w:history="1">
+          <w:hyperlink w:anchor="_Toc29764686" w:history="1">
             <w:r>
               <w:rPr>
                 <w:rStyle w:val="Hyperlink"/>
@@ -896,7 +943,7 @@
                 <w:noProof/>
                 <w:webHidden/>
               </w:rPr>
-              <w:instrText xml:space="preserve"> PAGEREF _Toc29744031 \h </w:instrText>
+              <w:instrText xml:space="preserve"> PAGEREF _Toc29764686 \h </w:instrText>
             </w:r>
             <w:r>
               <w:rPr>
@@ -934,7 +981,6 @@
               <w:tab w:val="left" w:pos="880"/>
               <w:tab w:val="right" w:leader="dot" w:pos="9350"/>
             </w:tabs>
-            <w:jc w:val="both"/>
             <w:rPr>
               <w:rFonts w:cstheme="minorBidi"/>
               <w:noProof/>
@@ -943,7 +989,7 @@
               <w:lang w:eastAsia="ro-RO"/>
             </w:rPr>
           </w:pPr>
-          <w:hyperlink w:anchor="_Toc29744032" w:history="1">
+          <w:hyperlink w:anchor="_Toc29764687" w:history="1">
             <w:r>
               <w:rPr>
                 <w:rStyle w:val="Hyperlink"/>
@@ -989,7 +1035,7 @@
                 <w:noProof/>
                 <w:webHidden/>
               </w:rPr>
-              <w:instrText xml:space="preserve"> PAGEREF _Toc29744032 \h </w:instrText>
+              <w:instrText xml:space="preserve"> PAGEREF _Toc29764687 \h </w:instrText>
             </w:r>
             <w:r>
               <w:rPr>
@@ -1027,7 +1073,6 @@
               <w:tab w:val="left" w:pos="480"/>
               <w:tab w:val="right" w:leader="dot" w:pos="9350"/>
             </w:tabs>
-            <w:jc w:val="both"/>
             <w:rPr>
               <w:rFonts w:cstheme="minorBidi"/>
               <w:noProof/>
@@ -1036,7 +1081,7 @@
               <w:lang w:eastAsia="ro-RO"/>
             </w:rPr>
           </w:pPr>
-          <w:hyperlink w:anchor="_Toc29744033" w:history="1">
+          <w:hyperlink w:anchor="_Toc29764688" w:history="1">
             <w:r>
               <w:rPr>
                 <w:rStyle w:val="Hyperlink"/>
@@ -1082,7 +1127,7 @@
                 <w:noProof/>
                 <w:webHidden/>
               </w:rPr>
-              <w:instrText xml:space="preserve"> PAGEREF _Toc29744033 \h </w:instrText>
+              <w:instrText xml:space="preserve"> PAGEREF _Toc29764688 \h </w:instrText>
             </w:r>
             <w:r>
               <w:rPr>
@@ -1119,7 +1164,6 @@
             <w:tabs>
               <w:tab w:val="right" w:leader="dot" w:pos="9350"/>
             </w:tabs>
-            <w:jc w:val="both"/>
             <w:rPr>
               <w:rFonts w:cstheme="minorBidi"/>
               <w:noProof/>
@@ -1128,7 +1172,7 @@
               <w:lang w:eastAsia="ro-RO"/>
             </w:rPr>
           </w:pPr>
-          <w:hyperlink w:anchor="_Toc29744034" w:history="1">
+          <w:hyperlink w:anchor="_Toc29764689" w:history="1">
             <w:r>
               <w:rPr>
                 <w:rStyle w:val="Hyperlink"/>
@@ -1156,7 +1200,7 @@
                 <w:noProof/>
                 <w:webHidden/>
               </w:rPr>
-              <w:instrText xml:space="preserve"> PAGEREF _Toc29744034 \h </w:instrText>
+              <w:instrText xml:space="preserve"> PAGEREF _Toc29764689 \h </w:instrText>
             </w:r>
             <w:r>
               <w:rPr>
@@ -1193,7 +1237,6 @@
             <w:tabs>
               <w:tab w:val="right" w:leader="dot" w:pos="9350"/>
             </w:tabs>
-            <w:jc w:val="both"/>
             <w:rPr>
               <w:rFonts w:cstheme="minorBidi"/>
               <w:noProof/>
@@ -1202,7 +1245,7 @@
               <w:lang w:eastAsia="ro-RO"/>
             </w:rPr>
           </w:pPr>
-          <w:hyperlink w:anchor="_Toc29744035" w:history="1">
+          <w:hyperlink w:anchor="_Toc29764690" w:history="1">
             <w:r>
               <w:rPr>
                 <w:rStyle w:val="Hyperlink"/>
@@ -1230,7 +1273,7 @@
                 <w:noProof/>
                 <w:webHidden/>
               </w:rPr>
-              <w:instrText xml:space="preserve"> PAGEREF _Toc29744035 \h </w:instrText>
+              <w:instrText xml:space="preserve"> PAGEREF _Toc29764690 \h </w:instrText>
             </w:r>
             <w:r>
               <w:rPr>
@@ -1267,7 +1310,6 @@
             <w:tabs>
               <w:tab w:val="right" w:leader="dot" w:pos="9350"/>
             </w:tabs>
-            <w:jc w:val="both"/>
             <w:rPr>
               <w:rFonts w:cstheme="minorBidi"/>
               <w:noProof/>
@@ -1276,7 +1318,7 @@
               <w:lang w:eastAsia="ro-RO"/>
             </w:rPr>
           </w:pPr>
-          <w:hyperlink w:anchor="_Toc29744036" w:history="1">
+          <w:hyperlink w:anchor="_Toc29764691" w:history="1">
             <w:r>
               <w:rPr>
                 <w:rStyle w:val="Hyperlink"/>
@@ -1304,7 +1346,7 @@
                 <w:noProof/>
                 <w:webHidden/>
               </w:rPr>
-              <w:instrText xml:space="preserve"> PAGEREF _Toc29744036 \h </w:instrText>
+              <w:instrText xml:space="preserve"> PAGEREF _Toc29764691 \h </w:instrText>
             </w:r>
             <w:r>
               <w:rPr>
@@ -1342,7 +1384,6 @@
               <w:tab w:val="left" w:pos="480"/>
               <w:tab w:val="right" w:leader="dot" w:pos="9350"/>
             </w:tabs>
-            <w:jc w:val="both"/>
             <w:rPr>
               <w:rFonts w:cstheme="minorBidi"/>
               <w:noProof/>
@@ -1351,7 +1392,7 @@
               <w:lang w:eastAsia="ro-RO"/>
             </w:rPr>
           </w:pPr>
-          <w:hyperlink w:anchor="_Toc29744037" w:history="1">
+          <w:hyperlink w:anchor="_Toc29764692" w:history="1">
             <w:r>
               <w:rPr>
                 <w:rStyle w:val="Hyperlink"/>
@@ -1397,7 +1438,7 @@
                 <w:noProof/>
                 <w:webHidden/>
               </w:rPr>
-              <w:instrText xml:space="preserve"> PAGEREF _Toc29744037 \h </w:instrText>
+              <w:instrText xml:space="preserve"> PAGEREF _Toc29764692 \h </w:instrText>
             </w:r>
             <w:r>
               <w:rPr>
@@ -1434,7 +1475,6 @@
             <w:tabs>
               <w:tab w:val="right" w:leader="dot" w:pos="9350"/>
             </w:tabs>
-            <w:jc w:val="both"/>
             <w:rPr>
               <w:rFonts w:cstheme="minorBidi"/>
               <w:noProof/>
@@ -1443,7 +1483,7 @@
               <w:lang w:eastAsia="ro-RO"/>
             </w:rPr>
           </w:pPr>
-          <w:hyperlink w:anchor="_Toc29744038" w:history="1">
+          <w:hyperlink w:anchor="_Toc29764693" w:history="1">
             <w:r>
               <w:rPr>
                 <w:rStyle w:val="Hyperlink"/>
@@ -1471,7 +1511,7 @@
                 <w:noProof/>
                 <w:webHidden/>
               </w:rPr>
-              <w:instrText xml:space="preserve"> PAGEREF _Toc29744038 \h </w:instrText>
+              <w:instrText xml:space="preserve"> PAGEREF _Toc29764693 \h </w:instrText>
             </w:r>
             <w:r>
               <w:rPr>
@@ -1508,7 +1548,6 @@
             <w:tabs>
               <w:tab w:val="right" w:leader="dot" w:pos="9350"/>
             </w:tabs>
-            <w:jc w:val="both"/>
             <w:rPr>
               <w:rFonts w:cstheme="minorBidi"/>
               <w:noProof/>
@@ -1517,7 +1556,7 @@
               <w:lang w:eastAsia="ro-RO"/>
             </w:rPr>
           </w:pPr>
-          <w:hyperlink w:anchor="_Toc29744039" w:history="1">
+          <w:hyperlink w:anchor="_Toc29764694" w:history="1">
             <w:r>
               <w:rPr>
                 <w:rStyle w:val="Hyperlink"/>
@@ -1545,7 +1584,7 @@
                 <w:noProof/>
                 <w:webHidden/>
               </w:rPr>
-              <w:instrText xml:space="preserve"> PAGEREF _Toc29744039 \h </w:instrText>
+              <w:instrText xml:space="preserve"> PAGEREF _Toc29764694 \h </w:instrText>
             </w:r>
             <w:r>
               <w:rPr>
@@ -1565,7 +1604,7 @@
                 <w:noProof/>
                 <w:webHidden/>
               </w:rPr>
-              <w:t>7</w:t>
+              <w:t>8</w:t>
             </w:r>
             <w:r>
               <w:rPr>
@@ -1582,7 +1621,6 @@
             <w:tabs>
               <w:tab w:val="right" w:leader="dot" w:pos="9350"/>
             </w:tabs>
-            <w:jc w:val="both"/>
             <w:rPr>
               <w:rFonts w:cstheme="minorBidi"/>
               <w:noProof/>
@@ -1591,7 +1629,7 @@
               <w:lang w:eastAsia="ro-RO"/>
             </w:rPr>
           </w:pPr>
-          <w:hyperlink w:anchor="_Toc29744040" w:history="1">
+          <w:hyperlink w:anchor="_Toc29764695" w:history="1">
             <w:r>
               <w:rPr>
                 <w:rStyle w:val="Hyperlink"/>
@@ -1619,7 +1657,7 @@
                 <w:noProof/>
                 <w:webHidden/>
               </w:rPr>
-              <w:instrText xml:space="preserve"> PAGEREF _Toc29744040 \h </w:instrText>
+              <w:instrText xml:space="preserve"> PAGEREF _Toc29764695 \h </w:instrText>
             </w:r>
             <w:r>
               <w:rPr>
@@ -1639,7 +1677,7 @@
                 <w:noProof/>
                 <w:webHidden/>
               </w:rPr>
-              <w:t>7</w:t>
+              <w:t>9</w:t>
             </w:r>
             <w:r>
               <w:rPr>
@@ -1657,7 +1695,6 @@
               <w:tab w:val="left" w:pos="480"/>
               <w:tab w:val="right" w:leader="dot" w:pos="9350"/>
             </w:tabs>
-            <w:jc w:val="both"/>
             <w:rPr>
               <w:rFonts w:cstheme="minorBidi"/>
               <w:noProof/>
@@ -1666,7 +1703,7 @@
               <w:lang w:eastAsia="ro-RO"/>
             </w:rPr>
           </w:pPr>
-          <w:hyperlink w:anchor="_Toc29744041" w:history="1">
+          <w:hyperlink w:anchor="_Toc29764696" w:history="1">
             <w:r>
               <w:rPr>
                 <w:rStyle w:val="Hyperlink"/>
@@ -1712,7 +1749,7 @@
                 <w:noProof/>
                 <w:webHidden/>
               </w:rPr>
-              <w:instrText xml:space="preserve"> PAGEREF _Toc29744041 \h </w:instrText>
+              <w:instrText xml:space="preserve"> PAGEREF _Toc29764696 \h </w:instrText>
             </w:r>
             <w:r>
               <w:rPr>
@@ -1732,7 +1769,7 @@
                 <w:noProof/>
                 <w:webHidden/>
               </w:rPr>
-              <w:t>8</w:t>
+              <w:t>11</w:t>
             </w:r>
             <w:r>
               <w:rPr>
@@ -1749,7 +1786,6 @@
             <w:tabs>
               <w:tab w:val="right" w:leader="dot" w:pos="9350"/>
             </w:tabs>
-            <w:jc w:val="both"/>
             <w:rPr>
               <w:rFonts w:cstheme="minorBidi"/>
               <w:noProof/>
@@ -1758,7 +1794,7 @@
               <w:lang w:eastAsia="ro-RO"/>
             </w:rPr>
           </w:pPr>
-          <w:hyperlink w:anchor="_Toc29744042" w:history="1">
+          <w:hyperlink w:anchor="_Toc29764697" w:history="1">
             <w:r>
               <w:rPr>
                 <w:rStyle w:val="Hyperlink"/>
@@ -1786,7 +1822,7 @@
                 <w:noProof/>
                 <w:webHidden/>
               </w:rPr>
-              <w:instrText xml:space="preserve"> PAGEREF _Toc29744042 \h </w:instrText>
+              <w:instrText xml:space="preserve"> PAGEREF _Toc29764697 \h </w:instrText>
             </w:r>
             <w:r>
               <w:rPr>
@@ -1806,7 +1842,7 @@
                 <w:noProof/>
                 <w:webHidden/>
               </w:rPr>
-              <w:t>8</w:t>
+              <w:t>11</w:t>
             </w:r>
             <w:r>
               <w:rPr>
@@ -1823,7 +1859,6 @@
             <w:tabs>
               <w:tab w:val="right" w:leader="dot" w:pos="9350"/>
             </w:tabs>
-            <w:jc w:val="both"/>
             <w:rPr>
               <w:rFonts w:cstheme="minorBidi"/>
               <w:noProof/>
@@ -1832,7 +1867,7 @@
               <w:lang w:eastAsia="ro-RO"/>
             </w:rPr>
           </w:pPr>
-          <w:hyperlink w:anchor="_Toc29744043" w:history="1">
+          <w:hyperlink w:anchor="_Toc29764698" w:history="1">
             <w:r>
               <w:rPr>
                 <w:rStyle w:val="Hyperlink"/>
@@ -1860,7 +1895,7 @@
                 <w:noProof/>
                 <w:webHidden/>
               </w:rPr>
-              <w:instrText xml:space="preserve"> PAGEREF _Toc29744043 \h </w:instrText>
+              <w:instrText xml:space="preserve"> PAGEREF _Toc29764698 \h </w:instrText>
             </w:r>
             <w:r>
               <w:rPr>
@@ -1880,7 +1915,7 @@
                 <w:noProof/>
                 <w:webHidden/>
               </w:rPr>
-              <w:t>8</w:t>
+              <w:t>11</w:t>
             </w:r>
             <w:r>
               <w:rPr>
@@ -1897,7 +1932,6 @@
             <w:tabs>
               <w:tab w:val="right" w:leader="dot" w:pos="9350"/>
             </w:tabs>
-            <w:jc w:val="both"/>
             <w:rPr>
               <w:rFonts w:cstheme="minorBidi"/>
               <w:noProof/>
@@ -1906,7 +1940,7 @@
               <w:lang w:eastAsia="ro-RO"/>
             </w:rPr>
           </w:pPr>
-          <w:hyperlink w:anchor="_Toc29744044" w:history="1">
+          <w:hyperlink w:anchor="_Toc29764699" w:history="1">
             <w:r>
               <w:rPr>
                 <w:rStyle w:val="Hyperlink"/>
@@ -1934,7 +1968,7 @@
                 <w:noProof/>
                 <w:webHidden/>
               </w:rPr>
-              <w:instrText xml:space="preserve"> PAGEREF _Toc29744044 \h </w:instrText>
+              <w:instrText xml:space="preserve"> PAGEREF _Toc29764699 \h </w:instrText>
             </w:r>
             <w:r>
               <w:rPr>
@@ -1954,7 +1988,7 @@
                 <w:noProof/>
                 <w:webHidden/>
               </w:rPr>
-              <w:t>8</w:t>
+              <w:t>11</w:t>
             </w:r>
             <w:r>
               <w:rPr>
@@ -1972,7 +2006,6 @@
               <w:tab w:val="left" w:pos="480"/>
               <w:tab w:val="right" w:leader="dot" w:pos="9350"/>
             </w:tabs>
-            <w:jc w:val="both"/>
             <w:rPr>
               <w:rFonts w:cstheme="minorBidi"/>
               <w:noProof/>
@@ -1981,7 +2014,7 @@
               <w:lang w:eastAsia="ro-RO"/>
             </w:rPr>
           </w:pPr>
-          <w:hyperlink w:anchor="_Toc29744045" w:history="1">
+          <w:hyperlink w:anchor="_Toc29764700" w:history="1">
             <w:r>
               <w:rPr>
                 <w:rStyle w:val="Hyperlink"/>
@@ -2027,7 +2060,7 @@
                 <w:noProof/>
                 <w:webHidden/>
               </w:rPr>
-              <w:instrText xml:space="preserve"> PAGEREF _Toc29744045 \h </w:instrText>
+              <w:instrText xml:space="preserve"> PAGEREF _Toc29764700 \h </w:instrText>
             </w:r>
             <w:r>
               <w:rPr>
@@ -2047,7 +2080,7 @@
                 <w:noProof/>
                 <w:webHidden/>
               </w:rPr>
-              <w:t>9</w:t>
+              <w:t>12</w:t>
             </w:r>
             <w:r>
               <w:rPr>
@@ -2065,7 +2098,6 @@
               <w:tab w:val="left" w:pos="480"/>
               <w:tab w:val="right" w:leader="dot" w:pos="9350"/>
             </w:tabs>
-            <w:jc w:val="both"/>
             <w:rPr>
               <w:rFonts w:cstheme="minorBidi"/>
               <w:noProof/>
@@ -2074,7 +2106,7 @@
               <w:lang w:eastAsia="ro-RO"/>
             </w:rPr>
           </w:pPr>
-          <w:hyperlink w:anchor="_Toc29744046" w:history="1">
+          <w:hyperlink w:anchor="_Toc29764701" w:history="1">
             <w:r>
               <w:rPr>
                 <w:rStyle w:val="Hyperlink"/>
@@ -2120,7 +2152,7 @@
                 <w:noProof/>
                 <w:webHidden/>
               </w:rPr>
-              <w:instrText xml:space="preserve"> PAGEREF _Toc29744046 \h </w:instrText>
+              <w:instrText xml:space="preserve"> PAGEREF _Toc29764701 \h </w:instrText>
             </w:r>
             <w:r>
               <w:rPr>
@@ -2140,7 +2172,7 @@
                 <w:noProof/>
                 <w:webHidden/>
               </w:rPr>
-              <w:t>10</w:t>
+              <w:t>13</w:t>
             </w:r>
             <w:r>
               <w:rPr>
@@ -2157,7 +2189,6 @@
             <w:tabs>
               <w:tab w:val="right" w:leader="dot" w:pos="9350"/>
             </w:tabs>
-            <w:jc w:val="both"/>
             <w:rPr>
               <w:rFonts w:cstheme="minorBidi"/>
               <w:noProof/>
@@ -2166,7 +2197,7 @@
               <w:lang w:eastAsia="ro-RO"/>
             </w:rPr>
           </w:pPr>
-          <w:hyperlink w:anchor="_Toc29744047" w:history="1">
+          <w:hyperlink w:anchor="_Toc29764702" w:history="1">
             <w:r>
               <w:rPr>
                 <w:rStyle w:val="Hyperlink"/>
@@ -2194,7 +2225,7 @@
                 <w:noProof/>
                 <w:webHidden/>
               </w:rPr>
-              <w:instrText xml:space="preserve"> PAGEREF _Toc29744047 \h </w:instrText>
+              <w:instrText xml:space="preserve"> PAGEREF _Toc29764702 \h </w:instrText>
             </w:r>
             <w:r>
               <w:rPr>
@@ -2214,7 +2245,7 @@
                 <w:noProof/>
                 <w:webHidden/>
               </w:rPr>
-              <w:t>11</w:t>
+              <w:t>14</w:t>
             </w:r>
             <w:r>
               <w:rPr>
@@ -2272,7 +2303,7 @@
           <w:rFonts w:ascii="Times New Roman" w:hAnsi="Times New Roman"/>
         </w:rPr>
       </w:pPr>
-      <w:bookmarkStart w:id="17" w:name="_Toc29744028"/>
+      <w:bookmarkStart w:id="18" w:name="_Toc29764683"/>
       <w:r>
         <w:rPr>
           <w:rFonts w:ascii="Times New Roman" w:hAnsi="Times New Roman"/>
@@ -2280,7 +2311,7 @@
         <w:lastRenderedPageBreak/>
         <w:t>Evaluare euristică</w:t>
       </w:r>
-      <w:bookmarkEnd w:id="17"/>
+      <w:bookmarkEnd w:id="18"/>
     </w:p>
     <w:p>
       <w:pPr>
@@ -3149,7 +3180,7 @@
           <w:rFonts w:ascii="Times New Roman" w:hAnsi="Times New Roman"/>
         </w:rPr>
       </w:pPr>
-      <w:bookmarkStart w:id="18" w:name="_Toc29744029"/>
+      <w:bookmarkStart w:id="19" w:name="_Toc29764684"/>
       <w:r>
         <w:rPr>
           <w:rFonts w:ascii="Times New Roman" w:hAnsi="Times New Roman"/>
@@ -3157,7 +3188,7 @@
         <w:lastRenderedPageBreak/>
         <w:t>Locații</w:t>
       </w:r>
-      <w:bookmarkEnd w:id="18"/>
+      <w:bookmarkEnd w:id="19"/>
     </w:p>
     <w:p>
       <w:pPr>
@@ -3171,14 +3202,14 @@
           <w:rFonts w:ascii="Times New Roman" w:hAnsi="Times New Roman" w:cs="Times New Roman"/>
         </w:rPr>
       </w:pPr>
-      <w:bookmarkStart w:id="19" w:name="_Toc29744030"/>
+      <w:bookmarkStart w:id="20" w:name="_Toc29764685"/>
       <w:r>
         <w:rPr>
           <w:rFonts w:ascii="Times New Roman" w:hAnsi="Times New Roman" w:cs="Times New Roman"/>
         </w:rPr>
         <w:t>Rezervarea spațiului de desfășurare activitate</w:t>
       </w:r>
-      <w:bookmarkEnd w:id="19"/>
+      <w:bookmarkEnd w:id="20"/>
     </w:p>
     <w:p>
       <w:pPr>
@@ -3447,14 +3478,14 @@
           <w:rFonts w:ascii="Times New Roman" w:hAnsi="Times New Roman" w:cs="Times New Roman"/>
         </w:rPr>
       </w:pPr>
-      <w:bookmarkStart w:id="20" w:name="_Toc29744031"/>
+      <w:bookmarkStart w:id="21" w:name="_Toc29764686"/>
       <w:r>
         <w:rPr>
           <w:rFonts w:ascii="Times New Roman" w:hAnsi="Times New Roman" w:cs="Times New Roman"/>
         </w:rPr>
         <w:t>Oferire spre închiriere spații de desfășurare/echipamente sportive</w:t>
       </w:r>
-      <w:bookmarkEnd w:id="20"/>
+      <w:bookmarkEnd w:id="21"/>
     </w:p>
     <w:p>
       <w:pPr>
@@ -3712,14 +3743,14 @@
           <w:rFonts w:ascii="Times New Roman" w:hAnsi="Times New Roman" w:cs="Times New Roman"/>
         </w:rPr>
       </w:pPr>
-      <w:bookmarkStart w:id="21" w:name="_Toc29744032"/>
+      <w:bookmarkStart w:id="22" w:name="_Toc29764687"/>
       <w:r>
         <w:rPr>
           <w:rFonts w:ascii="Times New Roman" w:hAnsi="Times New Roman" w:cs="Times New Roman"/>
         </w:rPr>
         <w:t>Adăugare recenzie pentru locație</w:t>
       </w:r>
-      <w:bookmarkEnd w:id="21"/>
+      <w:bookmarkEnd w:id="22"/>
     </w:p>
     <w:p>
       <w:pPr>
@@ -3997,7 +4028,7 @@
           <w:rFonts w:ascii="Times New Roman" w:hAnsi="Times New Roman"/>
         </w:rPr>
       </w:pPr>
-      <w:bookmarkStart w:id="22" w:name="_Toc29744033"/>
+      <w:bookmarkStart w:id="23" w:name="_Toc29764688"/>
       <w:r>
         <w:rPr>
           <w:rFonts w:ascii="Times New Roman" w:hAnsi="Times New Roman"/>
@@ -4005,7 +4036,7 @@
         <w:lastRenderedPageBreak/>
         <w:t>Utilizatori</w:t>
       </w:r>
-      <w:bookmarkEnd w:id="22"/>
+      <w:bookmarkEnd w:id="23"/>
     </w:p>
     <w:p>
       <w:pPr>
@@ -4015,7 +4046,7 @@
           <w:rFonts w:ascii="Times New Roman" w:hAnsi="Times New Roman" w:cs="Times New Roman"/>
         </w:rPr>
       </w:pPr>
-      <w:bookmarkStart w:id="23" w:name="_Toc29744034"/>
+      <w:bookmarkStart w:id="24" w:name="_Toc29764689"/>
       <w:r>
         <w:rPr>
           <w:rFonts w:ascii="Times New Roman" w:hAnsi="Times New Roman" w:cs="Times New Roman"/>
@@ -4034,7 +4065,7 @@
         </w:rPr>
         <w:t>editarea profilului</w:t>
       </w:r>
-      <w:bookmarkEnd w:id="23"/>
+      <w:bookmarkEnd w:id="24"/>
     </w:p>
     <w:p>
       <w:pPr>
@@ -4278,14 +4309,14 @@
           <w:rFonts w:ascii="Times New Roman" w:hAnsi="Times New Roman" w:cs="Times New Roman"/>
         </w:rPr>
       </w:pPr>
-      <w:bookmarkStart w:id="24" w:name="_Toc29744035"/>
+      <w:bookmarkStart w:id="25" w:name="_Toc29764690"/>
       <w:r>
         <w:rPr>
           <w:rFonts w:ascii="Times New Roman" w:hAnsi="Times New Roman" w:cs="Times New Roman"/>
         </w:rPr>
         <w:t>2.2 Comunicare cu un alt utilizator</w:t>
       </w:r>
-      <w:bookmarkEnd w:id="24"/>
+      <w:bookmarkEnd w:id="25"/>
     </w:p>
     <w:p>
       <w:pPr>
@@ -4529,14 +4560,14 @@
           <w:rFonts w:ascii="Times New Roman" w:hAnsi="Times New Roman" w:cs="Times New Roman"/>
         </w:rPr>
       </w:pPr>
-      <w:bookmarkStart w:id="25" w:name="_Toc29744036"/>
+      <w:bookmarkStart w:id="26" w:name="_Toc29764691"/>
       <w:r>
         <w:rPr>
           <w:rFonts w:ascii="Times New Roman" w:hAnsi="Times New Roman" w:cs="Times New Roman"/>
         </w:rPr>
         <w:t>2.3 Monitorizarea sănătății și a activităților desfășurate</w:t>
       </w:r>
-      <w:bookmarkEnd w:id="25"/>
+      <w:bookmarkEnd w:id="26"/>
     </w:p>
     <w:p>
       <w:pPr>
@@ -4804,7 +4835,7 @@
           <w:rFonts w:ascii="Times New Roman" w:hAnsi="Times New Roman"/>
         </w:rPr>
       </w:pPr>
-      <w:bookmarkStart w:id="26" w:name="_Toc29744037"/>
+      <w:bookmarkStart w:id="27" w:name="_Toc29764692"/>
       <w:r>
         <w:rPr>
           <w:rFonts w:ascii="Times New Roman" w:hAnsi="Times New Roman"/>
@@ -4818,7 +4849,7 @@
         </w:rPr>
         <w:t>ersonal</w:t>
       </w:r>
-      <w:bookmarkEnd w:id="26"/>
+      <w:bookmarkEnd w:id="27"/>
     </w:p>
     <w:p>
       <w:pPr>
@@ -4828,14 +4859,14 @@
           <w:rFonts w:ascii="Times New Roman" w:hAnsi="Times New Roman" w:cs="Times New Roman"/>
         </w:rPr>
       </w:pPr>
-      <w:bookmarkStart w:id="27" w:name="_Toc29744038"/>
+      <w:bookmarkStart w:id="28" w:name="_Toc29764693"/>
       <w:r>
         <w:rPr>
           <w:rFonts w:ascii="Times New Roman" w:hAnsi="Times New Roman" w:cs="Times New Roman"/>
         </w:rPr>
         <w:t>3.1 Contorizarea numărului de pași</w:t>
       </w:r>
-      <w:bookmarkEnd w:id="27"/>
+      <w:bookmarkEnd w:id="28"/>
     </w:p>
     <w:p>
       <w:pPr>
@@ -5819,14 +5850,14 @@
           <w:rFonts w:ascii="Times New Roman" w:hAnsi="Times New Roman" w:cs="Times New Roman"/>
         </w:rPr>
       </w:pPr>
-      <w:bookmarkStart w:id="28" w:name="_Toc29744039"/>
+      <w:bookmarkStart w:id="29" w:name="_Toc29764694"/>
       <w:r>
         <w:rPr>
           <w:rFonts w:ascii="Times New Roman" w:hAnsi="Times New Roman" w:cs="Times New Roman"/>
         </w:rPr>
         <w:t>3.2 Măsurarea temperaturii și a pulsului</w:t>
       </w:r>
-      <w:bookmarkEnd w:id="28"/>
+      <w:bookmarkEnd w:id="29"/>
     </w:p>
     <w:p>
       <w:pPr>
@@ -5875,25 +5906,7 @@
         <w:rPr>
           <w:rFonts w:ascii="Times New Roman" w:hAnsi="Times New Roman"/>
         </w:rPr>
-        <w:t xml:space="preserve"> temperaturii și a pulsului</w:t>
-      </w:r>
-      <w:r>
-        <w:rPr>
-          <w:rFonts w:ascii="Times New Roman" w:hAnsi="Times New Roman"/>
-        </w:rPr>
-        <w:t xml:space="preserve">. Utilizatorul va știi care este statusul sistemului deoarece activitatea are o tema care ii permite să afle informații actuale despre starea bateriei, conexiunii de date și a wi-fi-ului. Totodată din prisma </w:t>
-      </w:r>
-      <w:r>
-        <w:rPr>
-          <w:rFonts w:ascii="Times New Roman" w:hAnsi="Times New Roman"/>
-        </w:rPr>
-        <w:t>interacțiunii cu utilizatorul, în momentul î</w:t>
-      </w:r>
-      <w:r>
-        <w:rPr>
-          <w:rFonts w:ascii="Times New Roman" w:hAnsi="Times New Roman"/>
-        </w:rPr>
-        <w:t xml:space="preserve">n care acesta dorește să sincronizeze, sistemul va schimba culoarea butonului pentru o fracțiune de secunda, iar apoi va apărea un progress bar circular pana când se va executa sincronizarea. Astfel, utilizatorul va avea mereu cunoștințe despre starea sistemului. </w:t>
+        <w:t xml:space="preserve"> temperaturii și a pulsului. Utilizatorul va știi care este statusul sistemului deoarece activitatea are o tema care ii permite să afle informații actuale despre starea bateriei, conexiunii de date și a wi-fi-ului. Totodată din prisma interacțiunii cu utilizatorul, în momentul în care acesta dorește să sincronizeze, sistemul va schimba culoarea butonului pentru o fracțiune de secunda, iar apoi va apărea un progress bar circular pana când se va executa sincronizarea. Astfel, utilizatorul va avea mereu cunoștințe despre starea sistemului. </w:t>
       </w:r>
     </w:p>
     <w:p>
@@ -5940,79 +5953,7 @@
         <w:rPr>
           <w:rFonts w:ascii="Times New Roman" w:hAnsi="Times New Roman"/>
         </w:rPr>
-        <w:t>Aceasta se face atât prin comunicarea dintre sistem și u</w:t>
-      </w:r>
-      <w:r>
-        <w:rPr>
-          <w:rFonts w:ascii="Times New Roman" w:hAnsi="Times New Roman"/>
-        </w:rPr>
-        <w:t>tilizator folosind aceeași limbă- română</w:t>
-      </w:r>
-      <w:r>
-        <w:rPr>
-          <w:rFonts w:ascii="Times New Roman" w:hAnsi="Times New Roman"/>
-        </w:rPr>
-        <w:t xml:space="preserve">, dar și prin utilizarea convențiilor din lumea reala. Eticheta adăugată este simpla și </w:t>
-      </w:r>
-      <w:r>
-        <w:rPr>
-          <w:rFonts w:ascii="Times New Roman" w:hAnsi="Times New Roman"/>
-        </w:rPr>
-        <w:t>concisă</w:t>
-      </w:r>
-      <w:r>
-        <w:rPr>
-          <w:rFonts w:ascii="Times New Roman" w:hAnsi="Times New Roman"/>
-        </w:rPr>
-        <w:t xml:space="preserve">, utilizatorul nefiind obligat să </w:t>
-      </w:r>
-      <w:r>
-        <w:rPr>
-          <w:rFonts w:ascii="Times New Roman" w:hAnsi="Times New Roman"/>
-        </w:rPr>
-        <w:t>facă inferența pentru a-ș</w:t>
-      </w:r>
-      <w:r>
-        <w:rPr>
-          <w:rFonts w:ascii="Times New Roman" w:hAnsi="Times New Roman"/>
-        </w:rPr>
-        <w:t>i da seama ce vrea să exprime eticheta „</w:t>
-      </w:r>
-      <w:r>
-        <w:rPr>
-          <w:rFonts w:ascii="Times New Roman" w:hAnsi="Times New Roman"/>
-        </w:rPr>
-        <w:t>Temperatura</w:t>
-      </w:r>
-      <w:r>
-        <w:rPr>
-          <w:rFonts w:ascii="Times New Roman" w:hAnsi="Times New Roman"/>
-        </w:rPr>
-        <w:t>”</w:t>
-      </w:r>
-      <w:r>
-        <w:rPr>
-          <w:rFonts w:ascii="Times New Roman" w:hAnsi="Times New Roman"/>
-        </w:rPr>
-        <w:t xml:space="preserve"> sau ”Puls”</w:t>
-      </w:r>
-      <w:r>
-        <w:rPr>
-          <w:rFonts w:ascii="Times New Roman" w:hAnsi="Times New Roman"/>
-        </w:rPr>
-        <w:t xml:space="preserve">. Totodată am adăugat o imagine sugestiva cu </w:t>
-      </w:r>
-      <w:r>
-        <w:rPr>
-          <w:rFonts w:ascii="Times New Roman" w:hAnsi="Times New Roman"/>
-        </w:rPr>
-        <w:t>un termometru sau inimă</w:t>
-      </w:r>
-      <w:r>
-        <w:rPr>
-          <w:rFonts w:ascii="Times New Roman" w:hAnsi="Times New Roman"/>
-        </w:rPr>
-        <w:t>.</w:t>
+        <w:t>Aceasta se face atât prin comunicarea dintre sistem și utilizator folosind aceeași limbă- română, dar și prin utilizarea convențiilor din lumea reala. Eticheta adăugată este simpla și concisă, utilizatorul nefiind obligat să facă inferența pentru a-și da seama ce vrea să exprime eticheta „Temperatura” sau ”Puls”. Totodată am adăugat o imagine sugestiva cu un termometru sau inimă.</w:t>
       </w:r>
     </w:p>
     <w:p>
@@ -6094,19 +6035,7 @@
         <w:rPr>
           <w:rFonts w:ascii="Times New Roman" w:hAnsi="Times New Roman"/>
         </w:rPr>
-        <w:t xml:space="preserve">Aceasta euristica este respectata deoarece iconița atașata activității de sincronizare a </w:t>
-      </w:r>
-      <w:r>
-        <w:rPr>
-          <w:rFonts w:ascii="Times New Roman" w:hAnsi="Times New Roman"/>
-        </w:rPr>
-        <w:t xml:space="preserve">temperaturii si a pulsului </w:t>
-      </w:r>
-      <w:r>
-        <w:rPr>
-          <w:rFonts w:ascii="Times New Roman" w:hAnsi="Times New Roman"/>
-        </w:rPr>
-        <w:t>este întâlnita și</w:t>
+        <w:t>Aceasta euristica este respectata deoarece iconița atașata activității de sincronizare a temperaturii si a pulsului este întâlnita și</w:t>
       </w:r>
       <w:r>
         <w:rPr>
@@ -6157,13 +6086,7 @@
         <w:rPr>
           <w:rFonts w:ascii="Times New Roman" w:hAnsi="Times New Roman"/>
         </w:rPr>
-        <w:t xml:space="preserve">care arata butonul, dar și de culoarea textului, </w:t>
-      </w:r>
-      <w:r>
-        <w:rPr>
-          <w:rFonts w:ascii="Times New Roman" w:hAnsi="Times New Roman"/>
-        </w:rPr>
-        <w:t>care este albastru</w:t>
+        <w:t>care arata butonul, dar și de culoarea textului, care este albastru</w:t>
       </w:r>
       <w:r>
         <w:rPr>
@@ -6175,32 +6098,14 @@
         <w:rPr>
           <w:rFonts w:ascii="Times New Roman" w:hAnsi="Times New Roman"/>
         </w:rPr>
-        <w:t>concordanță</w:t>
-      </w:r>
-      <w:r>
-        <w:rPr>
-          <w:rFonts w:ascii="Times New Roman" w:hAnsi="Times New Roman"/>
-        </w:rPr>
-        <w:t xml:space="preserve"> cu întreaga aplicație. Legea lui Jakob afirma ca „oamenii petrec cel mai mult timp pe alte aplicații decât a ta”. Așadar faptul să se </w:t>
+        <w:t xml:space="preserve">concordanță cu întreaga aplicație. Legea lui Jakob afirma ca „oamenii petrec cel mai mult timp pe alte aplicații decât a ta”. Așadar faptul să se </w:t>
       </w:r>
       <w:r>
         <w:rPr>
           <w:rFonts w:ascii="Times New Roman" w:hAnsi="Times New Roman"/>
         </w:rPr>
         <w:lastRenderedPageBreak/>
-        <w:t xml:space="preserve">folosește o imagine cu un </w:t>
-      </w:r>
-      <w:r>
-        <w:rPr>
-          <w:rFonts w:ascii="Times New Roman" w:hAnsi="Times New Roman"/>
-        </w:rPr>
-        <w:t>termometru</w:t>
-      </w:r>
-      <w:r>
-        <w:rPr>
-          <w:rFonts w:ascii="Times New Roman" w:hAnsi="Times New Roman"/>
-        </w:rPr>
-        <w:t xml:space="preserve">, asigura consistenta externa. Astfel asigurarea consistente externe și interne creste ușurința de învățate a aplicației. </w:t>
+        <w:t xml:space="preserve">folosește o imagine cu un termometru, asigura consistenta externa. Astfel asigurarea consistente externe și interne creste ușurința de învățate a aplicației. </w:t>
       </w:r>
     </w:p>
     <w:p>
@@ -6235,19 +6140,7 @@
         <w:rPr>
           <w:rFonts w:ascii="Times New Roman" w:hAnsi="Times New Roman"/>
         </w:rPr>
-        <w:t xml:space="preserve">Aceasta euristica nu este îndeplinita deoarece nu am considerat ca este nevoie. Scopul utilizatorului este să afle </w:t>
-      </w:r>
-      <w:r>
-        <w:rPr>
-          <w:rFonts w:ascii="Times New Roman" w:hAnsi="Times New Roman"/>
-        </w:rPr>
-        <w:t>temperatura si pulsul actual</w:t>
-      </w:r>
-      <w:r>
-        <w:rPr>
-          <w:rFonts w:ascii="Times New Roman" w:hAnsi="Times New Roman"/>
-        </w:rPr>
-        <w:t xml:space="preserve"> și nu unul pe care l-a avut</w:t>
+        <w:t>Aceasta euristica nu este îndeplinita deoarece nu am considerat ca este nevoie. Scopul utilizatorului este să afle temperatura si pulsul actual și nu unul pe care l-a avut</w:t>
       </w:r>
       <w:r>
         <w:rPr>
@@ -6306,19 +6199,7 @@
         <w:rPr>
           <w:rFonts w:ascii="Times New Roman" w:hAnsi="Times New Roman"/>
         </w:rPr>
-        <w:t xml:space="preserve">aplicație un </w:t>
-      </w:r>
-      <w:r>
-        <w:rPr>
-          <w:rFonts w:ascii="Times New Roman" w:hAnsi="Times New Roman"/>
-        </w:rPr>
-        <w:t>navigation</w:t>
-      </w:r>
-      <w:r>
-        <w:rPr>
-          <w:rFonts w:ascii="Times New Roman" w:hAnsi="Times New Roman"/>
-        </w:rPr>
-        <w:t xml:space="preserve"> bar care să permită vizualizarea claselor principale ale interacțiunilor. Pe lângă imaginea care este mereu disponibila, am adăugat și text care apare</w:t>
+        <w:t>aplicație un navigation bar care să permită vizualizarea claselor principale ale interacțiunilor. Pe lângă imaginea care este mereu disponibila, am adăugat și text care apare</w:t>
       </w:r>
       <w:r>
         <w:rPr>
@@ -6424,19 +6305,7 @@
         <w:rPr>
           <w:rFonts w:ascii="Times New Roman" w:hAnsi="Times New Roman"/>
         </w:rPr>
-        <w:t xml:space="preserve">Sarcina de </w:t>
-      </w:r>
-      <w:r>
-        <w:rPr>
-          <w:rFonts w:ascii="Times New Roman" w:hAnsi="Times New Roman"/>
-        </w:rPr>
-        <w:t xml:space="preserve">măsurare a pulsului si a temperaturii </w:t>
-      </w:r>
-      <w:r>
-        <w:rPr>
-          <w:rFonts w:ascii="Times New Roman" w:hAnsi="Times New Roman"/>
-        </w:rPr>
-        <w:t xml:space="preserve">respecta a 8-a euristica deoarece interfața grafica asociata acestei sarcini este minimalista și estetica, nu este încărcata cu text adițional sau inutil. </w:t>
+        <w:t xml:space="preserve">Sarcina de măsurare a pulsului si a temperaturii respecta a 8-a euristica deoarece interfața grafica asociata acestei sarcini este minimalista și estetica, nu este încărcata cu text adițional sau inutil. </w:t>
       </w:r>
     </w:p>
     <w:p>
@@ -6554,19 +6423,7 @@
         <w:rPr>
           <w:rFonts w:ascii="Times New Roman" w:hAnsi="Times New Roman"/>
         </w:rPr>
-        <w:t xml:space="preserve">Sarcina </w:t>
-      </w:r>
-      <w:r>
-        <w:rPr>
-          <w:rFonts w:ascii="Times New Roman" w:hAnsi="Times New Roman"/>
-        </w:rPr>
-        <w:t xml:space="preserve">aceasta </w:t>
-      </w:r>
-      <w:r>
-        <w:rPr>
-          <w:rFonts w:ascii="Times New Roman" w:hAnsi="Times New Roman"/>
-        </w:rPr>
-        <w:t xml:space="preserve">nu respecta euristica de a pune la dispoziția utilizatorului secțiune de Ajutor și Documentare. </w:t>
+        <w:t xml:space="preserve">Sarcina aceasta nu respecta euristica de a pune la dispoziția utilizatorului secțiune de Ajutor și Documentare. </w:t>
       </w:r>
     </w:p>
     <w:p>
@@ -6585,14 +6442,14 @@
           <w:rFonts w:ascii="Times New Roman" w:hAnsi="Times New Roman" w:cs="Times New Roman"/>
         </w:rPr>
       </w:pPr>
-      <w:bookmarkStart w:id="29" w:name="_Toc29744040"/>
+      <w:bookmarkStart w:id="30" w:name="_Toc29764695"/>
       <w:r>
         <w:rPr>
           <w:rFonts w:ascii="Times New Roman" w:hAnsi="Times New Roman" w:cs="Times New Roman"/>
         </w:rPr>
         <w:t>3.3 Managementul notificărilor</w:t>
       </w:r>
-      <w:bookmarkEnd w:id="29"/>
+      <w:bookmarkEnd w:id="30"/>
       <w:r>
         <w:rPr>
           <w:rFonts w:ascii="Times New Roman" w:hAnsi="Times New Roman" w:cs="Times New Roman"/>
@@ -6635,19 +6492,7 @@
         <w:rPr>
           <w:rFonts w:ascii="Times New Roman" w:hAnsi="Times New Roman"/>
         </w:rPr>
-        <w:t>Aceasta euristica este res</w:t>
-      </w:r>
-      <w:r>
-        <w:rPr>
-          <w:rFonts w:ascii="Times New Roman" w:hAnsi="Times New Roman"/>
-        </w:rPr>
-        <w:t>pectata</w:t>
-      </w:r>
-      <w:r>
-        <w:rPr>
-          <w:rFonts w:ascii="Times New Roman" w:hAnsi="Times New Roman"/>
-        </w:rPr>
-        <w:t>. Utilizatorul va știi care este statusul sistemului deoarece activitatea are o tema care ii permite să afle informații actuale despre starea bateriei, conexiunii de date și a wi-fi-ului. Totodată din prisma interacțiunii cu utilizatorul, în momentul în care acesta dorește</w:t>
+        <w:t>Aceasta euristica este respectata. Utilizatorul va știi care este statusul sistemului deoarece activitatea are o tema care ii permite să afle informații actuale despre starea bateriei, conexiunii de date și a wi-fi-ului. Totodată din prisma interacțiunii cu utilizatorul, în momentul în care acesta dorește</w:t>
       </w:r>
       <w:r>
         <w:rPr>
@@ -6659,13 +6504,7 @@
         <w:rPr>
           <w:rFonts w:ascii="Times New Roman" w:hAnsi="Times New Roman"/>
         </w:rPr>
-        <w:t xml:space="preserve">activeze unele notificări, switch-ul isi va modifica poziția si culoarea. </w:t>
-      </w:r>
-      <w:r>
-        <w:rPr>
-          <w:rFonts w:ascii="Times New Roman" w:hAnsi="Times New Roman"/>
-        </w:rPr>
-        <w:t xml:space="preserve">Astfel, utilizatorul va avea mereu cunoștințe despre starea sistemului. </w:t>
+        <w:t xml:space="preserve">activeze unele notificări, switch-ul isi va modifica poziția si culoarea. Astfel, utilizatorul va avea mereu cunoștințe despre starea sistemului. </w:t>
       </w:r>
     </w:p>
     <w:p>
@@ -6712,25 +6551,7 @@
         <w:rPr>
           <w:rFonts w:ascii="Times New Roman" w:hAnsi="Times New Roman"/>
         </w:rPr>
-        <w:t>Aceasta se face atât prin comunicarea dintre sistem și utilizator folosind aceeași limbă- română, dar și prin utilizarea convențiilor din lumea reala. Eticheta adăugată este simpla și concisă, utilizatorul nefiind obligat să facă inferența pentru a-și da seama ce vrea să exprime eticheta</w:t>
-      </w:r>
-      <w:r>
-        <w:rPr>
-          <w:rFonts w:ascii="Times New Roman" w:hAnsi="Times New Roman"/>
-        </w:rPr>
-        <w:t xml:space="preserve"> uneia dintre notificări</w:t>
-      </w:r>
-      <w:r>
-        <w:rPr>
-          <w:rFonts w:ascii="Times New Roman" w:hAnsi="Times New Roman"/>
-        </w:rPr>
-        <w:t>.</w:t>
-      </w:r>
-      <w:r>
-        <w:rPr>
-          <w:rFonts w:ascii="Times New Roman" w:hAnsi="Times New Roman"/>
-        </w:rPr>
-        <w:t xml:space="preserve"> Activarea sau dezactivarea notificărilor poate fi comparata cu aprinderea si stingerea unui bec conectat la un întrerupător. Astfel, aplicația face analogie intre lumea reala si sistem.</w:t>
+        <w:t>Aceasta se face atât prin comunicarea dintre sistem și utilizator folosind aceeași limbă- română, dar și prin utilizarea convențiilor din lumea reala. Eticheta adăugată este simpla și concisă, utilizatorul nefiind obligat să facă inferența pentru a-și da seama ce vrea să exprime eticheta uneia dintre notificări. Activarea sau dezactivarea notificărilor poate fi comparata cu aprinderea si stingerea unui bec conectat la un întrerupător. Astfel, aplicația face analogie intre lumea reala si sistem.</w:t>
       </w:r>
     </w:p>
     <w:p>
@@ -6766,13 +6587,7 @@
         <w:rPr>
           <w:rFonts w:ascii="Times New Roman" w:hAnsi="Times New Roman"/>
         </w:rPr>
-        <w:t xml:space="preserve">Pentru aceasta activitate „ieșirea de urgenta” va fi ce care este dezvoltata de sistemul Android prin butonul „Înapoi”. </w:t>
-      </w:r>
-      <w:r>
-        <w:rPr>
-          <w:rFonts w:ascii="Times New Roman" w:hAnsi="Times New Roman"/>
-        </w:rPr>
-        <w:t xml:space="preserve">Daca utilizatorul a schimbat starea unui switch este foarte ușor de a reschimba prin apăsarea în aceeași zona. </w:t>
+        <w:t xml:space="preserve">Pentru aceasta activitate „ieșirea de urgenta” va fi ce care este dezvoltata de sistemul Android prin butonul „Înapoi”. Daca utilizatorul a schimbat starea unui switch este foarte ușor de a reschimba prin apăsarea în aceeași zona. </w:t>
       </w:r>
     </w:p>
     <w:p>
@@ -6819,19 +6634,7 @@
         <w:rPr>
           <w:rFonts w:ascii="Times New Roman" w:hAnsi="Times New Roman"/>
         </w:rPr>
-        <w:t>Aceasta eu</w:t>
-      </w:r>
-      <w:r>
-        <w:rPr>
-          <w:rFonts w:ascii="Times New Roman" w:hAnsi="Times New Roman"/>
-        </w:rPr>
-        <w:t>ristica este respectata</w:t>
-      </w:r>
-      <w:r>
-        <w:rPr>
-          <w:rFonts w:ascii="Times New Roman" w:hAnsi="Times New Roman"/>
-        </w:rPr>
-        <w:t>.</w:t>
+        <w:t>Aceasta euristica este respectata.</w:t>
       </w:r>
       <w:r>
         <w:rPr>
@@ -6843,13 +6646,7 @@
         <w:rPr>
           <w:rFonts w:ascii="Times New Roman" w:hAnsi="Times New Roman"/>
         </w:rPr>
-        <w:t>cadrul acesteia abordam consistența interna și externa. Consistența interna este dată</w:t>
-      </w:r>
-      <w:r>
-        <w:rPr>
-          <w:rFonts w:ascii="Times New Roman" w:hAnsi="Times New Roman"/>
-        </w:rPr>
-        <w:t xml:space="preserve"> de modul</w:t>
+        <w:t>cadrul acesteia abordam consistența interna și externa. Consistența interna este dată de modul</w:t>
       </w:r>
       <w:r>
         <w:rPr>
@@ -6861,31 +6658,7 @@
         <w:rPr>
           <w:rFonts w:ascii="Times New Roman" w:hAnsi="Times New Roman"/>
         </w:rPr>
-        <w:t xml:space="preserve">care arata </w:t>
-      </w:r>
-      <w:r>
-        <w:rPr>
-          <w:rFonts w:ascii="Times New Roman" w:hAnsi="Times New Roman"/>
-        </w:rPr>
-        <w:t>switch-ul</w:t>
-      </w:r>
-      <w:r>
-        <w:rPr>
-          <w:rFonts w:ascii="Times New Roman" w:hAnsi="Times New Roman"/>
-        </w:rPr>
-        <w:t>, dar și de culoarea</w:t>
-      </w:r>
-      <w:r>
-        <w:rPr>
-          <w:rFonts w:ascii="Times New Roman" w:hAnsi="Times New Roman"/>
-        </w:rPr>
-        <w:t xml:space="preserve"> lui când este activat</w:t>
-      </w:r>
-      <w:r>
-        <w:rPr>
-          <w:rFonts w:ascii="Times New Roman" w:hAnsi="Times New Roman"/>
-        </w:rPr>
-        <w:t>, care este albastru</w:t>
+        <w:t>care arata switch-ul, dar și de culoarea lui când este activat, care este albastru</w:t>
       </w:r>
       <w:r>
         <w:rPr>
@@ -6897,19 +6670,7 @@
         <w:rPr>
           <w:rFonts w:ascii="Times New Roman" w:hAnsi="Times New Roman"/>
         </w:rPr>
-        <w:t xml:space="preserve">concordanță cu întreaga aplicație. Legea lui Jakob afirma ca „oamenii petrec cel mai mult timp pe alte aplicații decât a ta”. Așadar faptul să se folosește </w:t>
-      </w:r>
-      <w:r>
-        <w:rPr>
-          <w:rFonts w:ascii="Times New Roman" w:hAnsi="Times New Roman"/>
-        </w:rPr>
-        <w:t>un switch pentru activare/dezactivare</w:t>
-      </w:r>
-      <w:r>
-        <w:rPr>
-          <w:rFonts w:ascii="Times New Roman" w:hAnsi="Times New Roman"/>
-        </w:rPr>
-        <w:t xml:space="preserve">, asigura consistenta externa. Astfel asigurarea consistente externe și interne creste ușurința de învățate a aplicației. </w:t>
+        <w:t xml:space="preserve">concordanță cu întreaga aplicație. Legea lui Jakob afirma ca „oamenii petrec cel mai mult timp pe alte aplicații decât a ta”. Așadar faptul să se folosește un switch pentru activare/dezactivare, asigura consistenta externa. Astfel asigurarea consistente externe și interne creste ușurința de învățate a aplicației. </w:t>
       </w:r>
     </w:p>
     <w:p>
@@ -6944,31 +6705,7 @@
         <w:rPr>
           <w:rFonts w:ascii="Times New Roman" w:hAnsi="Times New Roman"/>
         </w:rPr>
-        <w:t>Aceasta euristica nu este îndeplinita deoarece nu am considerat ca este ne</w:t>
-      </w:r>
-      <w:r>
-        <w:rPr>
-          <w:rFonts w:ascii="Times New Roman" w:hAnsi="Times New Roman"/>
-        </w:rPr>
-        <w:t>voie</w:t>
-      </w:r>
-      <w:r>
-        <w:rPr>
-          <w:rFonts w:ascii="Times New Roman" w:hAnsi="Times New Roman"/>
-        </w:rPr>
-        <w:t>.</w:t>
-      </w:r>
-      <w:r>
-        <w:rPr>
-          <w:rFonts w:ascii="Times New Roman" w:hAnsi="Times New Roman"/>
-        </w:rPr>
-        <w:t xml:space="preserve"> </w:t>
-      </w:r>
-      <w:r>
-        <w:rPr>
-          <w:rFonts w:ascii="Times New Roman" w:hAnsi="Times New Roman"/>
-        </w:rPr>
-        <w:t xml:space="preserve"> </w:t>
+        <w:t xml:space="preserve">Aceasta euristica nu este îndeplinita deoarece nu am considerat ca este nevoie.  </w:t>
       </w:r>
     </w:p>
     <w:p>
@@ -7181,13 +6918,7 @@
         <w:rPr>
           <w:rFonts w:ascii="Times New Roman" w:hAnsi="Times New Roman"/>
         </w:rPr>
-        <w:t xml:space="preserve"> </w:t>
-      </w:r>
-      <w:r>
-        <w:rPr>
-          <w:rFonts w:ascii="Times New Roman" w:hAnsi="Times New Roman"/>
-        </w:rPr>
-        <w:t xml:space="preserve">. </w:t>
+        <w:t xml:space="preserve"> . </w:t>
       </w:r>
     </w:p>
     <w:p>
@@ -7334,7 +7065,7 @@
           <w:rFonts w:ascii="Times New Roman" w:hAnsi="Times New Roman"/>
         </w:rPr>
       </w:pPr>
-      <w:bookmarkStart w:id="30" w:name="_Toc29744041"/>
+      <w:bookmarkStart w:id="31" w:name="_Toc29764696"/>
       <w:r>
         <w:rPr>
           <w:rFonts w:ascii="Times New Roman" w:hAnsi="Times New Roman"/>
@@ -7342,7 +7073,7 @@
         <w:lastRenderedPageBreak/>
         <w:t>Evenimente</w:t>
       </w:r>
-      <w:bookmarkEnd w:id="30"/>
+      <w:bookmarkEnd w:id="31"/>
     </w:p>
     <w:p>
       <w:pPr>
@@ -7352,7 +7083,7 @@
           <w:rFonts w:ascii="Times New Roman" w:hAnsi="Times New Roman" w:cs="Times New Roman"/>
         </w:rPr>
       </w:pPr>
-      <w:bookmarkStart w:id="31" w:name="_Toc29744042"/>
+      <w:bookmarkStart w:id="32" w:name="_Toc29764697"/>
       <w:r>
         <w:rPr>
           <w:rFonts w:ascii="Times New Roman" w:hAnsi="Times New Roman" w:cs="Times New Roman"/>
@@ -7371,7 +7102,7 @@
         </w:rPr>
         <w:t>distribuirea unui eveniment nou</w:t>
       </w:r>
-      <w:bookmarkEnd w:id="31"/>
+      <w:bookmarkEnd w:id="32"/>
     </w:p>
     <w:p>
       <w:pPr>
@@ -7615,14 +7346,14 @@
           <w:rFonts w:ascii="Times New Roman" w:hAnsi="Times New Roman" w:cs="Times New Roman"/>
         </w:rPr>
       </w:pPr>
-      <w:bookmarkStart w:id="32" w:name="_Toc29744043"/>
+      <w:bookmarkStart w:id="33" w:name="_Toc29764698"/>
       <w:r>
         <w:rPr>
           <w:rFonts w:ascii="Times New Roman" w:hAnsi="Times New Roman" w:cs="Times New Roman"/>
         </w:rPr>
         <w:t>4.2 Alăturarea la un eveniment existent</w:t>
       </w:r>
-      <w:bookmarkEnd w:id="32"/>
+      <w:bookmarkEnd w:id="33"/>
     </w:p>
     <w:p>
       <w:pPr>
@@ -7866,14 +7597,14 @@
           <w:rFonts w:ascii="Times New Roman" w:hAnsi="Times New Roman" w:cs="Times New Roman"/>
         </w:rPr>
       </w:pPr>
-      <w:bookmarkStart w:id="33" w:name="_Toc29744044"/>
+      <w:bookmarkStart w:id="34" w:name="_Toc29764699"/>
       <w:r>
         <w:rPr>
           <w:rFonts w:ascii="Times New Roman" w:hAnsi="Times New Roman" w:cs="Times New Roman"/>
         </w:rPr>
         <w:t>4.3 Cumpărare de accesorii și echipamente sportive</w:t>
       </w:r>
-      <w:bookmarkEnd w:id="33"/>
+      <w:bookmarkEnd w:id="34"/>
     </w:p>
     <w:p>
       <w:pPr>
@@ -8142,7 +7873,7 @@
           <w:rFonts w:ascii="Times New Roman" w:hAnsi="Times New Roman"/>
         </w:rPr>
       </w:pPr>
-      <w:bookmarkStart w:id="34" w:name="_Toc29744045"/>
+      <w:bookmarkStart w:id="35" w:name="_Toc29764700"/>
       <w:r>
         <w:rPr>
           <w:rFonts w:ascii="Times New Roman" w:hAnsi="Times New Roman"/>
@@ -8150,7 +7881,7 @@
         <w:lastRenderedPageBreak/>
         <w:t>Rezultatele evaluării și îmbunătățiri</w:t>
       </w:r>
-      <w:bookmarkEnd w:id="34"/>
+      <w:bookmarkEnd w:id="35"/>
     </w:p>
     <w:p>
       <w:pPr>
@@ -8245,19 +7976,7 @@
         <w:rPr>
           <w:rFonts w:ascii="Times New Roman" w:hAnsi="Times New Roman"/>
         </w:rPr>
-        <w:t xml:space="preserve">entru îndeplinirea euristicii de ” </w:t>
-      </w:r>
-      <w:r>
-        <w:rPr>
-          <w:rFonts w:ascii="Times New Roman" w:hAnsi="Times New Roman"/>
-        </w:rPr>
-        <w:t>Flexibilitate și efic</w:t>
-      </w:r>
-      <w:r>
-        <w:rPr>
-          <w:rFonts w:ascii="Times New Roman" w:hAnsi="Times New Roman"/>
-        </w:rPr>
-        <w:t>iență de utilizare”</w:t>
+        <w:t>entru îndeplinirea euristicii de ” Flexibilitate și eficiență de utilizare”</w:t>
       </w:r>
     </w:p>
     <w:p>
@@ -8348,8 +8067,6 @@
           <w:rFonts w:ascii="Times New Roman" w:hAnsi="Times New Roman"/>
         </w:rPr>
       </w:pPr>
-      <w:bookmarkStart w:id="35" w:name="_GoBack"/>
-      <w:bookmarkEnd w:id="35"/>
     </w:p>
     <w:p>
       <w:pPr>
@@ -8408,7 +8125,7 @@
           <w:rFonts w:ascii="Times New Roman" w:hAnsi="Times New Roman"/>
         </w:rPr>
       </w:pPr>
-      <w:bookmarkStart w:id="36" w:name="_Toc29744046"/>
+      <w:bookmarkStart w:id="36" w:name="_Toc29764701"/>
       <w:r>
         <w:rPr>
           <w:rFonts w:ascii="Times New Roman" w:hAnsi="Times New Roman"/>
@@ -8546,7 +8263,7 @@
           <w:rFonts w:ascii="Times New Roman" w:hAnsi="Times New Roman"/>
         </w:rPr>
       </w:pPr>
-      <w:bookmarkStart w:id="37" w:name="_Toc29744047"/>
+      <w:bookmarkStart w:id="37" w:name="_Toc29764702"/>
       <w:r>
         <w:rPr>
           <w:rFonts w:ascii="Times New Roman" w:hAnsi="Times New Roman"/>
@@ -8652,7 +8369,10 @@
         </w:numPr>
         <w:jc w:val="both"/>
         <w:rPr>
-          <w:rFonts w:ascii="Times New Roman" w:hAnsi="Times New Roman"/>
+          <w:rStyle w:val="Hyperlink"/>
+          <w:rFonts w:ascii="Times New Roman" w:hAnsi="Times New Roman"/>
+          <w:color w:val="auto"/>
+          <w:u w:val="none"/>
         </w:rPr>
       </w:pPr>
       <w:hyperlink r:id="rId11" w:history="1">
@@ -8668,6 +8388,29 @@
     <w:p>
       <w:pPr>
         <w:pStyle w:val="Listparagraf"/>
+        <w:numPr>
+          <w:ilvl w:val="0"/>
+          <w:numId w:val="4"/>
+        </w:numPr>
+        <w:jc w:val="both"/>
+        <w:rPr>
+          <w:rFonts w:ascii="Times New Roman" w:hAnsi="Times New Roman"/>
+        </w:rPr>
+      </w:pPr>
+      <w:hyperlink r:id="rId12" w:history="1">
+        <w:r>
+          <w:rPr>
+            <w:rStyle w:val="Hyperlink"/>
+          </w:rPr>
+          <w:t>http://designingwebinterfaces.com/6-tips-for-a-great-flex-ux-part-5</w:t>
+        </w:r>
+      </w:hyperlink>
+      <w:bookmarkStart w:id="38" w:name="_GoBack"/>
+      <w:bookmarkEnd w:id="38"/>
+    </w:p>
+    <w:p>
+      <w:pPr>
+        <w:pStyle w:val="Listparagraf"/>
         <w:jc w:val="both"/>
         <w:rPr>
           <w:rFonts w:ascii="Times New Roman" w:hAnsi="Times New Roman"/>
@@ -8675,8 +8418,8 @@
       </w:pPr>
     </w:p>
     <w:sectPr>
-      <w:headerReference w:type="default" r:id="rId12"/>
-      <w:footerReference w:type="default" r:id="rId13"/>
+      <w:headerReference w:type="default" r:id="rId13"/>
+      <w:footerReference w:type="default" r:id="rId14"/>
       <w:pgSz w:w="12240" w:h="15840"/>
       <w:pgMar w:top="810" w:right="1440" w:bottom="1440" w:left="1440" w:header="720" w:footer="720" w:gutter="0"/>
       <w:cols w:space="720"/>
@@ -8802,6 +8545,7 @@
       <w:dataBinding w:prefixMappings="xmlns:ns0='http://schemas.openxmlformats.org/package/2006/metadata/core-properties' xmlns:ns1='http://purl.org/dc/elements/1.1/'" w:xpath="/ns0:coreProperties[1]/ns1:title[1]" w:storeItemID="{6C3C8BC8-F283-45AE-878A-BAB7291924A1}"/>
       <w:text/>
     </w:sdtPr>
+    <w:sdtEndPr/>
     <w:sdtContent>
       <w:p>
         <w:pPr>
@@ -11357,6 +11101,7 @@
   <w:style w:type="character" w:default="1" w:styleId="Fontdeparagrafimplicit">
     <w:name w:val="Default Paragraph Font"/>
     <w:uiPriority w:val="1"/>
+    <w:semiHidden/>
     <w:unhideWhenUsed/>
   </w:style>
   <w:style w:type="table" w:default="1" w:styleId="TabelNormal">
@@ -11855,7 +11600,7 @@
 </file>
 
 <file path=customXml/itemProps1.xml><?xml version="1.0" encoding="utf-8"?>
-<ds:datastoreItem xmlns:ds="http://schemas.openxmlformats.org/officeDocument/2006/customXml" ds:itemID="{916DF6B3-0F6E-475F-82F8-F1DE57FBB383}">
+<ds:datastoreItem xmlns:ds="http://schemas.openxmlformats.org/officeDocument/2006/customXml" ds:itemID="{61D993B4-949C-40AB-B4E7-D79B7554E72E}">
   <ds:schemaRefs>
     <ds:schemaRef ds:uri="http://schemas.openxmlformats.org/officeDocument/2006/bibliography"/>
   </ds:schemaRefs>

</xml_diff>